<commit_message>
Dodan razdelek 3.3 "Jezik robota"
</commit_message>
<xml_diff>
--- a/Robot_simulator/Dokumentacija/MOTOMAN_UM_ver1.docx
+++ b/Robot_simulator/Dokumentacija/MOTOMAN_UM_ver1.docx
@@ -1461,8 +1461,6 @@
       <w:pPr>
         <w:spacing w:line="240" w:lineRule="auto"/>
       </w:pPr>
-      <w:bookmarkStart w:id="6" w:name="_GoBack"/>
-      <w:bookmarkEnd w:id="6"/>
     </w:p>
     <w:p>
       <w:pPr>
@@ -1470,13 +1468,13 @@
         <w:spacing w:before="400" w:line="240" w:lineRule="auto"/>
         <w:ind w:left="431" w:hanging="431"/>
       </w:pPr>
-      <w:bookmarkStart w:id="7" w:name="_Toc316477849"/>
+      <w:bookmarkStart w:id="6" w:name="_Toc316477849"/>
       <w:bookmarkEnd w:id="5"/>
       <w:r>
         <w:lastRenderedPageBreak/>
         <w:t>Moduli aplikacije</w:t>
       </w:r>
-      <w:bookmarkEnd w:id="7"/>
+      <w:bookmarkEnd w:id="6"/>
     </w:p>
     <w:p>
       <w:pPr>
@@ -1491,11 +1489,11 @@
         <w:pStyle w:val="Heading2"/>
         <w:spacing w:line="240" w:lineRule="auto"/>
       </w:pPr>
-      <w:bookmarkStart w:id="8" w:name="_Toc316477850"/>
+      <w:bookmarkStart w:id="7" w:name="_Toc316477850"/>
       <w:r>
         <w:t>Model robota</w:t>
       </w:r>
-      <w:bookmarkEnd w:id="8"/>
+      <w:bookmarkEnd w:id="7"/>
     </w:p>
     <w:p>
       <w:pPr>
@@ -1625,12 +1623,12 @@
         <w:pStyle w:val="Heading2"/>
         <w:spacing w:line="240" w:lineRule="auto"/>
       </w:pPr>
-      <w:bookmarkStart w:id="9" w:name="_Toc316477851"/>
+      <w:bookmarkStart w:id="8" w:name="_Toc316477851"/>
       <w:r>
         <w:lastRenderedPageBreak/>
         <w:t>Rezkar</w:t>
       </w:r>
-      <w:bookmarkEnd w:id="9"/>
+      <w:bookmarkEnd w:id="8"/>
     </w:p>
     <w:p>
       <w:pPr>
@@ -1853,6 +1851,7 @@
           <w:ilvl w:val="0"/>
           <w:numId w:val="27"/>
         </w:numPr>
+        <w:spacing w:line="240" w:lineRule="auto"/>
       </w:pPr>
       <w:r>
         <w:t>Shrani .JBI, kjer shranimo našo sliko v datoteko .JBL, ki vsebuje avtomatsko ustvarjene ukaze v programskem jeziku INFORM II</w:t>
@@ -1873,6 +1872,7 @@
           <w:ilvl w:val="0"/>
           <w:numId w:val="27"/>
         </w:numPr>
+        <w:spacing w:line="240" w:lineRule="auto"/>
       </w:pPr>
       <w:r>
         <w:t>Prenesi JBI na robota, kjer našo sliko prenesemo v simulator, kjer se nato izvede simulacija rezkanja.</w:t>
@@ -1968,6 +1968,206 @@
         <w:t>: Nabor opcij za izvoz ustvarjenih slik</w:t>
       </w:r>
     </w:p>
+    <w:p/>
+    <w:p>
+      <w:pPr>
+        <w:pStyle w:val="Heading2"/>
+      </w:pPr>
+      <w:r>
+        <w:lastRenderedPageBreak/>
+        <w:t>»JEZIK« ROBOTA</w:t>
+      </w:r>
+    </w:p>
+    <w:p>
+      <w:pPr>
+        <w:spacing w:line="240" w:lineRule="auto"/>
+      </w:pPr>
+      <w:r>
+        <w:t>Jezik robota tvori leksikalna analiza, ki pretvori nabor znakov v sekvenco t.i. »</w:t>
+      </w:r>
+      <w:proofErr w:type="spellStart"/>
+      <w:r>
+        <w:t>token</w:t>
+      </w:r>
+      <w:proofErr w:type="spellEnd"/>
+      <w:r>
+        <w:t>-</w:t>
+      </w:r>
+      <w:proofErr w:type="spellStart"/>
+      <w:r>
+        <w:t>ov</w:t>
+      </w:r>
+      <w:proofErr w:type="spellEnd"/>
+      <w:r>
+        <w:t xml:space="preserve">«, semantična analiza, ki poskrbi za dodajanje semantičnih informacij </w:t>
+      </w:r>
+      <w:r>
+        <w:t>v semantična drevesa (»</w:t>
+      </w:r>
+      <w:proofErr w:type="spellStart"/>
+      <w:r>
+        <w:t>parse</w:t>
+      </w:r>
+      <w:proofErr w:type="spellEnd"/>
+      <w:r>
+        <w:t xml:space="preserve"> </w:t>
+      </w:r>
+      <w:proofErr w:type="spellStart"/>
+      <w:r>
+        <w:t>trees</w:t>
+      </w:r>
+      <w:proofErr w:type="spellEnd"/>
+      <w:r>
+        <w:t>«)</w:t>
+      </w:r>
+      <w:r>
+        <w:t xml:space="preserve"> in zgradi tabelo znakov, s katero nato preverjamo tipe ali vežemo (»</w:t>
+      </w:r>
+      <w:proofErr w:type="spellStart"/>
+      <w:r>
+        <w:t>bind</w:t>
+      </w:r>
+      <w:proofErr w:type="spellEnd"/>
+      <w:r>
+        <w:t xml:space="preserve">«) objekte. Na koncu imamo še </w:t>
+      </w:r>
+      <w:r>
+        <w:t>ovrednotenje ukazov, s katerim interpretiramo ukaze in obveščamo o napakah v ukazih.</w:t>
+      </w:r>
+    </w:p>
+    <w:p>
+      <w:pPr>
+        <w:spacing w:line="240" w:lineRule="auto"/>
+      </w:pPr>
+      <w:r>
+        <w:t>Tvorba gramatike je potekala v programskem paketu ANTLR</w:t>
+      </w:r>
+      <w:r>
+        <w:t xml:space="preserve"> (slika 5)</w:t>
+      </w:r>
+      <w:r>
+        <w:t xml:space="preserve">, s katerim smo nato ustvarili </w:t>
+      </w:r>
+      <w:r>
+        <w:t>semantični (</w:t>
+      </w:r>
+      <w:proofErr w:type="spellStart"/>
+      <w:r>
+        <w:t>RobotLanguageParser.cs</w:t>
+      </w:r>
+      <w:proofErr w:type="spellEnd"/>
+      <w:r>
+        <w:t>) in leksikalni analizator (</w:t>
+      </w:r>
+      <w:proofErr w:type="spellStart"/>
+      <w:r>
+        <w:t>RobotLanguageLexer.cs</w:t>
+      </w:r>
+      <w:proofErr w:type="spellEnd"/>
+      <w:r>
+        <w:t>) za jezik C#.</w:t>
+      </w:r>
+      <w:bookmarkStart w:id="9" w:name="_GoBack"/>
+      <w:bookmarkEnd w:id="9"/>
+    </w:p>
+    <w:p>
+      <w:pPr>
+        <w:spacing w:line="240" w:lineRule="auto"/>
+      </w:pPr>
+    </w:p>
+    <w:p>
+      <w:pPr>
+        <w:keepNext/>
+        <w:spacing w:line="240" w:lineRule="auto"/>
+        <w:jc w:val="center"/>
+      </w:pPr>
+      <w:r>
+        <w:rPr>
+          <w:noProof/>
+          <w:lang w:eastAsia="sl-SI"/>
+        </w:rPr>
+        <w:drawing>
+          <wp:inline distT="0" distB="0" distL="0" distR="0" wp14:anchorId="54707F99" wp14:editId="7ADBF342">
+            <wp:extent cx="3381847" cy="2143424"/>
+            <wp:effectExtent l="0" t="0" r="9525" b="9525"/>
+            <wp:docPr id="2" name="Picture 2"/>
+            <wp:cNvGraphicFramePr>
+              <a:graphicFrameLocks xmlns:a="http://schemas.openxmlformats.org/drawingml/2006/main" noChangeAspect="1"/>
+            </wp:cNvGraphicFramePr>
+            <a:graphic xmlns:a="http://schemas.openxmlformats.org/drawingml/2006/main">
+              <a:graphicData uri="http://schemas.openxmlformats.org/drawingml/2006/picture">
+                <pic:pic xmlns:pic="http://schemas.openxmlformats.org/drawingml/2006/picture">
+                  <pic:nvPicPr>
+                    <pic:cNvPr id="0" name="ll1.PNG"/>
+                    <pic:cNvPicPr/>
+                  </pic:nvPicPr>
+                  <pic:blipFill>
+                    <a:blip r:embed="rId19">
+                      <a:extLst>
+                        <a:ext uri="{28A0092B-C50C-407E-A947-70E740481C1C}">
+                          <a14:useLocalDpi xmlns:a14="http://schemas.microsoft.com/office/drawing/2010/main" val="0"/>
+                        </a:ext>
+                      </a:extLst>
+                    </a:blip>
+                    <a:stretch>
+                      <a:fillRect/>
+                    </a:stretch>
+                  </pic:blipFill>
+                  <pic:spPr>
+                    <a:xfrm>
+                      <a:off x="0" y="0"/>
+                      <a:ext cx="3381847" cy="2143424"/>
+                    </a:xfrm>
+                    <a:prstGeom prst="rect">
+                      <a:avLst/>
+                    </a:prstGeom>
+                  </pic:spPr>
+                </pic:pic>
+              </a:graphicData>
+            </a:graphic>
+          </wp:inline>
+        </w:drawing>
+      </w:r>
+    </w:p>
+    <w:p>
+      <w:pPr>
+        <w:pStyle w:val="Caption"/>
+      </w:pPr>
+      <w:r>
+        <w:t xml:space="preserve">Slika </w:t>
+      </w:r>
+      <w:r>
+        <w:t>6</w:t>
+      </w:r>
+      <w:r>
+        <w:t>: Naložena datoteka .JBL</w:t>
+      </w:r>
+    </w:p>
+    <w:p>
+      <w:pPr>
+        <w:spacing w:line="240" w:lineRule="auto"/>
+      </w:pPr>
+    </w:p>
+    <w:p>
+      <w:pPr>
+        <w:spacing w:line="240" w:lineRule="auto"/>
+      </w:pPr>
+      <w:r>
+        <w:t xml:space="preserve">Nato smo ta dva razreda vključili v skupni projekt in dodali referenco na knjižnico </w:t>
+      </w:r>
+      <w:r>
+        <w:t>Antlr3.Runtime</w:t>
+      </w:r>
+      <w:r>
+        <w:t>.dll, kjer nato kličemo oba analizatorja, ko uvozimo JBI datoteko</w:t>
+      </w:r>
+      <w:r>
+        <w:t xml:space="preserve"> (slika 5)</w:t>
+      </w:r>
+      <w:r>
+        <w:t xml:space="preserve"> oz. v Rezkarju uporabimo ukaz »Prenesi JBI na robota…«.</w:t>
+      </w:r>
+    </w:p>
     <w:p>
       <w:pPr>
         <w:pStyle w:val="Heading1"/>
@@ -2025,9 +2225,9 @@
       </w:pPr>
     </w:p>
     <w:sectPr>
-      <w:headerReference w:type="even" r:id="rId19"/>
-      <w:headerReference w:type="default" r:id="rId20"/>
-      <w:footerReference w:type="default" r:id="rId21"/>
+      <w:headerReference w:type="even" r:id="rId20"/>
+      <w:headerReference w:type="default" r:id="rId21"/>
+      <w:footerReference w:type="default" r:id="rId22"/>
       <w:footnotePr>
         <w:numRestart w:val="eachPage"/>
       </w:footnotePr>
@@ -6325,6 +6525,32 @@
       <w:u w:val="single"/>
     </w:rPr>
   </w:style>
+  <w:style w:type="paragraph" w:styleId="BalloonText">
+    <w:name w:val="Balloon Text"/>
+    <w:basedOn w:val="Normal"/>
+    <w:link w:val="BalloonTextChar"/>
+    <w:rsid w:val="00414478"/>
+    <w:pPr>
+      <w:spacing w:after="0" w:line="240" w:lineRule="auto"/>
+    </w:pPr>
+    <w:rPr>
+      <w:rFonts w:ascii="Tahoma" w:hAnsi="Tahoma" w:cs="Tahoma"/>
+      <w:sz w:val="16"/>
+      <w:szCs w:val="16"/>
+    </w:rPr>
+  </w:style>
+  <w:style w:type="character" w:customStyle="1" w:styleId="BalloonTextChar">
+    <w:name w:val="Balloon Text Char"/>
+    <w:basedOn w:val="DefaultParagraphFont"/>
+    <w:link w:val="BalloonText"/>
+    <w:rsid w:val="00414478"/>
+    <w:rPr>
+      <w:rFonts w:ascii="Tahoma" w:hAnsi="Tahoma" w:cs="Tahoma"/>
+      <w:sz w:val="16"/>
+      <w:szCs w:val="16"/>
+      <w:lang w:eastAsia="en-US"/>
+    </w:rPr>
+  </w:style>
 </w:styles>
 </file>
 
@@ -6964,6 +7190,32 @@
       <w:u w:val="single"/>
     </w:rPr>
   </w:style>
+  <w:style w:type="paragraph" w:styleId="BalloonText">
+    <w:name w:val="Balloon Text"/>
+    <w:basedOn w:val="Normal"/>
+    <w:link w:val="BalloonTextChar"/>
+    <w:rsid w:val="00414478"/>
+    <w:pPr>
+      <w:spacing w:after="0" w:line="240" w:lineRule="auto"/>
+    </w:pPr>
+    <w:rPr>
+      <w:rFonts w:ascii="Tahoma" w:hAnsi="Tahoma" w:cs="Tahoma"/>
+      <w:sz w:val="16"/>
+      <w:szCs w:val="16"/>
+    </w:rPr>
+  </w:style>
+  <w:style w:type="character" w:customStyle="1" w:styleId="BalloonTextChar">
+    <w:name w:val="Balloon Text Char"/>
+    <w:basedOn w:val="DefaultParagraphFont"/>
+    <w:link w:val="BalloonText"/>
+    <w:rsid w:val="00414478"/>
+    <w:rPr>
+      <w:rFonts w:ascii="Tahoma" w:hAnsi="Tahoma" w:cs="Tahoma"/>
+      <w:sz w:val="16"/>
+      <w:szCs w:val="16"/>
+      <w:lang w:eastAsia="en-US"/>
+    </w:rPr>
+  </w:style>
 </w:styles>
 </file>
 
@@ -7275,7 +7527,7 @@
 </file>
 
 <file path=customXml/itemProps1.xml><?xml version="1.0" encoding="utf-8"?>
-<ds:datastoreItem xmlns:ds="http://schemas.openxmlformats.org/officeDocument/2006/customXml" ds:itemID="{F9CC2330-7F28-4FBD-B330-F1F5C9DAB55B}">
+<ds:datastoreItem xmlns:ds="http://schemas.openxmlformats.org/officeDocument/2006/customXml" ds:itemID="{8B169CF9-7099-4E4B-AB98-663EE4E7780B}">
   <ds:schemaRefs>
     <ds:schemaRef ds:uri="http://schemas.openxmlformats.org/officeDocument/2006/bibliography"/>
   </ds:schemaRefs>

</xml_diff>

<commit_message>
Dodana slika pri poglavju 3.3
</commit_message>
<xml_diff>
--- a/Robot_simulator/Dokumentacija/MOTOMAN_UM_ver1.docx
+++ b/Robot_simulator/Dokumentacija/MOTOMAN_UM_ver1.docx
@@ -2037,38 +2037,140 @@
     </w:p>
     <w:p>
       <w:pPr>
+        <w:keepNext/>
         <w:spacing w:line="240" w:lineRule="auto"/>
-      </w:pPr>
-      <w:r>
-        <w:t>Tvorba gramatike je potekala v programskem paketu ANTLR</w:t>
-      </w:r>
-      <w:r>
-        <w:t xml:space="preserve"> (slika 5)</w:t>
-      </w:r>
-      <w:r>
-        <w:t xml:space="preserve">, s katerim smo nato ustvarili </w:t>
-      </w:r>
-      <w:r>
-        <w:t>semantični (</w:t>
+        <w:jc w:val="center"/>
+      </w:pPr>
+      <w:r>
+        <w:rPr>
+          <w:noProof/>
+          <w:lang w:eastAsia="sl-SI"/>
+        </w:rPr>
+        <w:drawing>
+          <wp:inline distT="0" distB="0" distL="0" distR="0" wp14:anchorId="74E4C001" wp14:editId="06A6D376">
+            <wp:extent cx="4914900" cy="2332732"/>
+            <wp:effectExtent l="0" t="0" r="0" b="0"/>
+            <wp:docPr id="3" name="Picture 3"/>
+            <wp:cNvGraphicFramePr>
+              <a:graphicFrameLocks xmlns:a="http://schemas.openxmlformats.org/drawingml/2006/main" noChangeAspect="1"/>
+            </wp:cNvGraphicFramePr>
+            <a:graphic xmlns:a="http://schemas.openxmlformats.org/drawingml/2006/main">
+              <a:graphicData uri="http://schemas.openxmlformats.org/drawingml/2006/picture">
+                <pic:pic xmlns:pic="http://schemas.openxmlformats.org/drawingml/2006/picture">
+                  <pic:nvPicPr>
+                    <pic:cNvPr id="0" name="antlr.PNG"/>
+                    <pic:cNvPicPr/>
+                  </pic:nvPicPr>
+                  <pic:blipFill>
+                    <a:blip r:embed="rId19" cstate="print">
+                      <a:extLst>
+                        <a:ext uri="{28A0092B-C50C-407E-A947-70E740481C1C}">
+                          <a14:useLocalDpi xmlns:a14="http://schemas.microsoft.com/office/drawing/2010/main" val="0"/>
+                        </a:ext>
+                      </a:extLst>
+                    </a:blip>
+                    <a:stretch>
+                      <a:fillRect/>
+                    </a:stretch>
+                  </pic:blipFill>
+                  <pic:spPr>
+                    <a:xfrm>
+                      <a:off x="0" y="0"/>
+                      <a:ext cx="4916079" cy="2333291"/>
+                    </a:xfrm>
+                    <a:prstGeom prst="rect">
+                      <a:avLst/>
+                    </a:prstGeom>
+                  </pic:spPr>
+                </pic:pic>
+              </a:graphicData>
+            </a:graphic>
+          </wp:inline>
+        </w:drawing>
+      </w:r>
+    </w:p>
+    <w:p>
+      <w:pPr>
+        <w:pStyle w:val="Caption"/>
+      </w:pPr>
+      <w:r>
+        <w:t xml:space="preserve">Slika </w:t>
+      </w:r>
+      <w:r>
+        <w:fldChar w:fldCharType="begin"/>
+      </w:r>
+      <w:r>
+        <w:instrText xml:space="preserve"> SEQ Slika \* ARABIC </w:instrText>
+      </w:r>
+      <w:r>
+        <w:fldChar w:fldCharType="separate"/>
+      </w:r>
+      <w:r>
+        <w:rPr>
+          <w:noProof/>
+        </w:rPr>
+        <w:t>5</w:t>
+      </w:r>
+      <w:r>
+        <w:fldChar w:fldCharType="end"/>
+      </w:r>
+      <w:r>
+        <w:t xml:space="preserve">: </w:t>
       </w:r>
       <w:proofErr w:type="spellStart"/>
       <w:r>
-        <w:t>RobotLanguageParser.cs</w:t>
-      </w:r>
-      <w:proofErr w:type="spellEnd"/>
-      <w:r>
-        <w:t>) in leksikalni analizator (</w:t>
-      </w:r>
-      <w:proofErr w:type="spellStart"/>
-      <w:r>
-        <w:t>RobotLanguageLexer.cs</w:t>
-      </w:r>
-      <w:proofErr w:type="spellEnd"/>
-      <w:r>
-        <w:t>) za jezik C#.</w:t>
+        <w:t>ANTLRWorks</w:t>
       </w:r>
       <w:bookmarkStart w:id="9" w:name="_GoBack"/>
       <w:bookmarkEnd w:id="9"/>
+      <w:proofErr w:type="spellEnd"/>
+    </w:p>
+    <w:p>
+      <w:pPr>
+        <w:spacing w:line="240" w:lineRule="auto"/>
+      </w:pPr>
+    </w:p>
+    <w:p>
+      <w:pPr>
+        <w:spacing w:line="240" w:lineRule="auto"/>
+      </w:pPr>
+      <w:r>
+        <w:t>Tvorba gramatike je potekala</w:t>
+      </w:r>
+      <w:r>
+        <w:t xml:space="preserve"> s pomočjo jezika ANTLR</w:t>
+      </w:r>
+      <w:r>
+        <w:t xml:space="preserve"> v programskem paketu ANTLR</w:t>
+      </w:r>
+      <w:r>
+        <w:t xml:space="preserve"> Works</w:t>
+      </w:r>
+      <w:r>
+        <w:t xml:space="preserve"> (slika 5)</w:t>
+      </w:r>
+      <w:r>
+        <w:t xml:space="preserve">, s katerim smo nato ustvarili </w:t>
+      </w:r>
+      <w:r>
+        <w:t>semantični (</w:t>
+      </w:r>
+      <w:proofErr w:type="spellStart"/>
+      <w:r>
+        <w:t>RobotLanguageParser.cs</w:t>
+      </w:r>
+      <w:proofErr w:type="spellEnd"/>
+      <w:r>
+        <w:t>) in leksikalni analizator (</w:t>
+      </w:r>
+      <w:proofErr w:type="spellStart"/>
+      <w:r>
+        <w:t>RobotLanguageLexer.cs</w:t>
+      </w:r>
+      <w:proofErr w:type="spellEnd"/>
+      <w:r>
+        <w:t>) za jezik C#.</w:t>
+      </w:r>
     </w:p>
     <w:p>
       <w:pPr>
@@ -2102,7 +2204,7 @@
                     <pic:cNvPicPr/>
                   </pic:nvPicPr>
                   <pic:blipFill>
-                    <a:blip r:embed="rId19">
+                    <a:blip r:embed="rId20">
                       <a:extLst>
                         <a:ext uri="{28A0092B-C50C-407E-A947-70E740481C1C}">
                           <a14:useLocalDpi xmlns:a14="http://schemas.microsoft.com/office/drawing/2010/main" val="0"/>
@@ -2225,9 +2327,9 @@
       </w:pPr>
     </w:p>
     <w:sectPr>
-      <w:headerReference w:type="even" r:id="rId20"/>
-      <w:headerReference w:type="default" r:id="rId21"/>
-      <w:footerReference w:type="default" r:id="rId22"/>
+      <w:headerReference w:type="even" r:id="rId21"/>
+      <w:headerReference w:type="default" r:id="rId22"/>
+      <w:footerReference w:type="default" r:id="rId23"/>
       <w:footnotePr>
         <w:numRestart w:val="eachPage"/>
       </w:footnotePr>
@@ -7527,7 +7629,7 @@
 </file>
 
 <file path=customXml/itemProps1.xml><?xml version="1.0" encoding="utf-8"?>
-<ds:datastoreItem xmlns:ds="http://schemas.openxmlformats.org/officeDocument/2006/customXml" ds:itemID="{8B169CF9-7099-4E4B-AB98-663EE4E7780B}">
+<ds:datastoreItem xmlns:ds="http://schemas.openxmlformats.org/officeDocument/2006/customXml" ds:itemID="{15F3F8E6-B548-4B5F-9766-055BE42E79C7}">
   <ds:schemaRefs>
     <ds:schemaRef ds:uri="http://schemas.openxmlformats.org/officeDocument/2006/bibliography"/>
   </ds:schemaRefs>

</xml_diff>

<commit_message>
MOTOMAN_UM_ver1.docx - spremenjene malenkosti (HURR DURR LETNICE DURR) MotomanPredstavitev.pptx - dodana poglavja Uvod, Opis problema, Opis simulatorja (začetek opisa Model robota)
</commit_message>
<xml_diff>
--- a/Robot_simulator/Dokumentacija/MOTOMAN_UM_ver1.docx
+++ b/Robot_simulator/Dokumentacija/MOTOMAN_UM_ver1.docx
@@ -1054,6 +1054,8 @@
           <w:sz w:val="28"/>
         </w:rPr>
       </w:pPr>
+      <w:bookmarkStart w:id="1" w:name="_GoBack"/>
+      <w:bookmarkEnd w:id="1"/>
       <w:r>
         <w:rPr>
           <w:rFonts w:cs="Arial"/>
@@ -1278,16 +1280,16 @@
         <w:spacing w:before="240" w:line="240" w:lineRule="auto"/>
         <w:ind w:left="431" w:hanging="431"/>
       </w:pPr>
-      <w:bookmarkStart w:id="1" w:name="_Toc397680675"/>
-      <w:bookmarkStart w:id="2" w:name="_Toc504463070"/>
-      <w:bookmarkStart w:id="3" w:name="_Toc316477847"/>
+      <w:bookmarkStart w:id="2" w:name="_Toc397680675"/>
+      <w:bookmarkStart w:id="3" w:name="_Toc504463070"/>
+      <w:bookmarkStart w:id="4" w:name="_Toc316477847"/>
       <w:r>
         <w:lastRenderedPageBreak/>
         <w:t>UVOD</w:t>
       </w:r>
-      <w:bookmarkEnd w:id="1"/>
       <w:bookmarkEnd w:id="2"/>
       <w:bookmarkEnd w:id="3"/>
+      <w:bookmarkEnd w:id="4"/>
     </w:p>
     <w:p>
       <w:pPr>
@@ -1343,7 +1345,10 @@
         <w:t xml:space="preserve"> NetBeans.</w:t>
       </w:r>
       <w:r>
-        <w:t xml:space="preserve"> Razvoj orodja je potekal od leta 2009</w:t>
+        <w:t xml:space="preserve"> Razvoj orodja </w:t>
+      </w:r>
+      <w:r>
+        <w:t>je potekal že več let</w:t>
       </w:r>
       <w:r>
         <w:t>, naša skupina pa se je odločila projekt implementirati še v razvojnem okolju Visual Studio zaradi vsesplošne razširjenosti programskega jezika C#.</w:t>
@@ -1360,7 +1365,7 @@
           <w:u w:val="none"/>
         </w:rPr>
       </w:pPr>
-      <w:bookmarkStart w:id="4" w:name="_Toc316477848"/>
+      <w:bookmarkStart w:id="5" w:name="_Toc316477848"/>
       <w:r>
         <w:rPr>
           <w:rStyle w:val="Hyperlink"/>
@@ -1370,7 +1375,7 @@
         <w:lastRenderedPageBreak/>
         <w:t>OPIS PROBLEMA</w:t>
       </w:r>
-      <w:bookmarkEnd w:id="4"/>
+      <w:bookmarkEnd w:id="5"/>
     </w:p>
     <w:p>
       <w:pPr>
@@ -1410,7 +1415,7 @@
         </w:numPr>
         <w:spacing w:line="240" w:lineRule="auto"/>
       </w:pPr>
-      <w:bookmarkStart w:id="5" w:name="_Toc397680677"/>
+      <w:bookmarkStart w:id="6" w:name="_Toc397680677"/>
       <w:r>
         <w:t>Implementacija zunanje kinematike, ki je bila rešena že v projektu JRobSim, v jezik C#</w:t>
       </w:r>
@@ -1468,13 +1473,13 @@
         <w:spacing w:before="400" w:line="240" w:lineRule="auto"/>
         <w:ind w:left="431" w:hanging="431"/>
       </w:pPr>
-      <w:bookmarkStart w:id="6" w:name="_Toc316477849"/>
-      <w:bookmarkEnd w:id="5"/>
+      <w:bookmarkStart w:id="7" w:name="_Toc316477849"/>
+      <w:bookmarkEnd w:id="6"/>
       <w:r>
         <w:lastRenderedPageBreak/>
         <w:t>Moduli aplikacije</w:t>
       </w:r>
-      <w:bookmarkEnd w:id="6"/>
+      <w:bookmarkEnd w:id="7"/>
     </w:p>
     <w:p>
       <w:pPr>
@@ -1489,11 +1494,11 @@
         <w:pStyle w:val="Heading2"/>
         <w:spacing w:line="240" w:lineRule="auto"/>
       </w:pPr>
-      <w:bookmarkStart w:id="7" w:name="_Toc316477850"/>
+      <w:bookmarkStart w:id="8" w:name="_Toc316477850"/>
       <w:r>
         <w:t>Model robota</w:t>
       </w:r>
-      <w:bookmarkEnd w:id="7"/>
+      <w:bookmarkEnd w:id="8"/>
     </w:p>
     <w:p>
       <w:pPr>
@@ -1623,12 +1628,12 @@
         <w:pStyle w:val="Heading2"/>
         <w:spacing w:line="240" w:lineRule="auto"/>
       </w:pPr>
-      <w:bookmarkStart w:id="8" w:name="_Toc316477851"/>
+      <w:bookmarkStart w:id="9" w:name="_Toc316477851"/>
       <w:r>
         <w:lastRenderedPageBreak/>
         <w:t>Rezkar</w:t>
       </w:r>
-      <w:bookmarkEnd w:id="8"/>
+      <w:bookmarkEnd w:id="9"/>
     </w:p>
     <w:p>
       <w:pPr>
@@ -2121,8 +2126,6 @@
       <w:r>
         <w:t>ANTLRWorks</w:t>
       </w:r>
-      <w:bookmarkStart w:id="9" w:name="_GoBack"/>
-      <w:bookmarkEnd w:id="9"/>
       <w:proofErr w:type="spellEnd"/>
     </w:p>
     <w:p>
@@ -2272,6 +2275,15 @@
     </w:p>
     <w:p>
       <w:pPr>
+        <w:pStyle w:val="Heading2"/>
+      </w:pPr>
+      <w:r>
+        <w:lastRenderedPageBreak/>
+        <w:t>Zunanje koordinate</w:t>
+      </w:r>
+    </w:p>
+    <w:p>
+      <w:pPr>
         <w:pStyle w:val="Heading1"/>
         <w:spacing w:before="400" w:line="240" w:lineRule="auto"/>
         <w:ind w:left="431" w:hanging="431"/>
@@ -2518,7 +2530,7 @@
       <w:rPr>
         <w:noProof/>
       </w:rPr>
-      <w:t>III</w:t>
+      <w:t>I</w:t>
     </w:r>
     <w:r>
       <w:fldChar w:fldCharType="end"/>
@@ -2577,7 +2589,7 @@
         <w:rStyle w:val="PageNumber"/>
         <w:noProof/>
       </w:rPr>
-      <w:t>6</w:t>
+      <w:t>2</w:t>
     </w:r>
     <w:r>
       <w:rPr>
@@ -2644,7 +2656,7 @@
         <w:rStyle w:val="PageNumber"/>
         <w:noProof/>
       </w:rPr>
-      <w:t>5</w:t>
+      <w:t>1</w:t>
     </w:r>
     <w:r>
       <w:rPr>
@@ -7629,7 +7641,7 @@
 </file>
 
 <file path=customXml/itemProps1.xml><?xml version="1.0" encoding="utf-8"?>
-<ds:datastoreItem xmlns:ds="http://schemas.openxmlformats.org/officeDocument/2006/customXml" ds:itemID="{15F3F8E6-B548-4B5F-9766-055BE42E79C7}">
+<ds:datastoreItem xmlns:ds="http://schemas.openxmlformats.org/officeDocument/2006/customXml" ds:itemID="{D14399F0-71B5-43F8-AC94-8CBE1784A2C8}">
   <ds:schemaRefs>
     <ds:schemaRef ds:uri="http://schemas.openxmlformats.org/officeDocument/2006/bibliography"/>
   </ds:schemaRefs>

</xml_diff>